<commit_message>
tutorial img bug fixed
</commit_message>
<xml_diff>
--- a/thief_tracker/src/pages/tutorial/tutorial_text.docx
+++ b/thief_tracker/src/pages/tutorial/tutorial_text.docx
@@ -62,6 +62,10 @@
         </w:drawing>
       </w:r>
       <w:r>
+        <w:rPr>
+          <w:noProof/>
+          <w:lang w:eastAsia="es-CO"/>
+        </w:rPr>
         <w:drawing>
           <wp:inline distT="0" distB="0" distL="0" distR="0">
             <wp:extent cx="923925" cy="923925"/>
@@ -111,28 +115,15 @@
           </wp:inline>
         </w:drawing>
       </w:r>
-    </w:p>
-    <w:p>
-      <w:pPr>
-        <w:jc w:val="center"/>
-      </w:pPr>
-      <w:r>
-        <w:t>Para el correcto funcionamiento de la app es necesario que los servicios de GPS e internet estén habilitados.</w:t>
-      </w:r>
-    </w:p>
-    <w:p>
-      <w:pPr>
-        <w:jc w:val="center"/>
-      </w:pPr>
       <w:r>
         <w:rPr>
           <w:noProof/>
           <w:lang w:eastAsia="es-CO"/>
         </w:rPr>
         <w:drawing>
-          <wp:inline distT="0" distB="0" distL="0" distR="0">
-            <wp:extent cx="1000125" cy="904875"/>
-            <wp:effectExtent l="0" t="0" r="9525" b="9525"/>
+          <wp:inline distT="0" distB="0" distL="0" distR="0" wp14:anchorId="65A461A8" wp14:editId="6E435C85">
+            <wp:extent cx="947487" cy="857250"/>
+            <wp:effectExtent l="0" t="0" r="5080" b="0"/>
             <wp:docPr id="11" name="Imagen 11" descr="Image result for identification icon"/>
             <wp:cNvGraphicFramePr>
               <a:graphicFrameLocks xmlns:a="http://schemas.openxmlformats.org/drawingml/2006/main" noChangeAspect="1"/>
@@ -160,7 +151,7 @@
                   <pic:spPr bwMode="auto">
                     <a:xfrm>
                       <a:off x="0" y="0"/>
-                      <a:ext cx="1000125" cy="904875"/>
+                      <a:ext cx="949973" cy="859499"/>
                     </a:xfrm>
                     <a:prstGeom prst="rect">
                       <a:avLst/>
@@ -181,6 +172,24 @@
           </wp:inline>
         </w:drawing>
       </w:r>
+    </w:p>
+    <w:p>
+      <w:pPr>
+        <w:jc w:val="center"/>
+      </w:pPr>
+      <w:r>
+        <w:t>Para el correcto funcionamiento de la app es necesario que los servicios de GPS e internet estén habilitad</w:t>
+      </w:r>
+      <w:bookmarkStart w:id="0" w:name="_GoBack"/>
+      <w:bookmarkEnd w:id="0"/>
+      <w:r>
+        <w:t>os.</w:t>
+      </w:r>
+    </w:p>
+    <w:p>
+      <w:pPr>
+        <w:jc w:val="center"/>
+      </w:pPr>
     </w:p>
     <w:p>
       <w:pPr>
@@ -631,8 +640,6 @@
         </w:rPr>
         <w:t>característica no desarrollada</w:t>
       </w:r>
-      <w:bookmarkStart w:id="0" w:name="_GoBack"/>
-      <w:bookmarkEnd w:id="0"/>
     </w:p>
     <w:sectPr>
       <w:pgSz w:w="12240" w:h="15840"/>
@@ -1041,6 +1048,7 @@
   <w:style w:type="character" w:default="1" w:styleId="Fuentedeprrafopredeter">
     <w:name w:val="Default Paragraph Font"/>
     <w:uiPriority w:val="1"/>
+    <w:semiHidden/>
     <w:unhideWhenUsed/>
   </w:style>
   <w:style w:type="table" w:default="1" w:styleId="Tablanormal">

</xml_diff>